<commit_message>
final update doc and pdf
</commit_message>
<xml_diff>
--- a/Proyecto Integrador Predicción del PIB de Colombia Técnicas Clásicas vs Machine Learning.docx
+++ b/Proyecto Integrador Predicción del PIB de Colombia Técnicas Clásicas vs Machine Learning.docx
@@ -1052,15 +1052,7 @@
         <w:t xml:space="preserve"> clase asociada (clasificación</w:t>
       </w:r>
       <w:r>
-        <w:t xml:space="preserve"> o “</w:t>
-      </w:r>
-      <w:proofErr w:type="spellStart"/>
-      <w:r>
-        <w:t>label</w:t>
-      </w:r>
-      <w:proofErr w:type="spellEnd"/>
-      <w:r>
-        <w:t>”</w:t>
+        <w:t xml:space="preserve"> o “label”</w:t>
       </w:r>
       <w:r>
         <w:t xml:space="preserve">) o valor numérico (predicción). Para encontrar </w:t>
@@ -1778,19 +1770,7 @@
         <w:t>-</w:t>
       </w:r>
       <w:r>
-        <w:t xml:space="preserve">escala las variables por medio de la resta de cada dato con la media de la variable en cuestión sobe su desviación </w:t>
-      </w:r>
-      <w:r>
-        <w:t>estándar</w:t>
-      </w:r>
-      <w:r>
-        <w:t xml:space="preserve">. Algo importante a mencionar es que se encontró que no todas las variables tenían una alta correlación lineal y dado a este escalamiento de los datos decidimos solo escoger la métrica </w:t>
-      </w:r>
-      <w:r>
-        <w:t>Euclídea</w:t>
-      </w:r>
-      <w:r>
-        <w:t xml:space="preserve"> y no de Mahalanobis para la implementación del KNN en nuestra variable objetivo. Esto dado a que no fue necesario por la no fuerte correlación en la mayoría de las variables (ver mapa de correlaciones). </w:t>
+        <w:t xml:space="preserve">escala las variables por medio de la resta de cada dato con la media de la variable en cuestión sobe su desviación estándar. Algo importante a mencionar es que se encontró que no todas las variables tenían una alta correlación lineal y dado a este escalamiento de los datos decidimos solo escoger la métrica Euclídea y no de Mahalanobis para la implementación del KNN en nuestra variable objetivo. Esto dado a que no fue necesario por la no fuerte correlación en la mayoría de las variables (ver mapa de correlaciones). </w:t>
       </w:r>
     </w:p>
     <w:p>
@@ -2472,31 +2452,13 @@
         <w:t xml:space="preserve"> </w:t>
       </w:r>
       <w:r>
-        <w:t xml:space="preserve">Usando estas descomposiciones de la serie de tiempo aditiva, procedimos a utilizar la parte desestacionalizada de la serie PIB real y se procedió a sacar el </w:t>
-      </w:r>
-      <w:r>
-        <w:t>logaritmo</w:t>
-      </w:r>
-      <w:r>
-        <w:t xml:space="preserve"> de estos datos desestacionalizados con el objetivo de aplicar </w:t>
-      </w:r>
-      <w:r>
-        <w:t>la prueba</w:t>
-      </w:r>
-      <w:r>
-        <w:t xml:space="preserve"> de </w:t>
+        <w:t xml:space="preserve">Usando estas descomposiciones de la serie de tiempo aditiva, procedimos a utilizar la parte desestacionalizada de la serie PIB real y se procedió a sacar el logaritmo de estos datos desestacionalizados con el objetivo de aplicar la prueba de </w:t>
       </w:r>
       <w:r>
         <w:t xml:space="preserve">Dickey-Fuller </w:t>
       </w:r>
       <w:r>
-        <w:t xml:space="preserve">al tener una variable con corrección de escala. Dicha variable aprobó </w:t>
-      </w:r>
-      <w:r>
-        <w:t>dicha prueba</w:t>
-      </w:r>
-      <w:r>
-        <w:t xml:space="preserve"> y cuando se procedió a graficar, obtuvimos una gráfica muy similar a la obtenida con los datos del PIB que entrega el banco de la república con ajuste estacional (ver gráficas 2 y 5). Esto nos dio la seguridad de que estos datos con corrección estacional son confiables.</w:t>
+        <w:t>al tener una variable con corrección de escala. Dicha variable aprobó dicha prueba y cuando se procedió a graficar, obtuvimos una gráfica muy similar a la obtenida con los datos del PIB que entrega el banco de la república con ajuste estacional (ver gráficas 2 y 5). Esto nos dio la seguridad de que estos datos con corrección estacional son confiables.</w:t>
       </w:r>
     </w:p>
     <w:p>
@@ -3405,13 +3367,7 @@
         <w:jc w:val="both"/>
       </w:pPr>
       <w:r>
-        <w:t xml:space="preserve">Sin </w:t>
-      </w:r>
-      <w:r>
-        <w:t>embargo,</w:t>
-      </w:r>
-      <w:r>
-        <w:t xml:space="preserve"> al usar el PIB real ajustado pudimos observar mejores valores respecto p-value. Por esta razón decidimos trabajar con el PIB real con ajuste estacional con el propósito de no tener dudas respecto al rechazo de la hipótesis nula ya que los valores</w:t>
+        <w:t>Sin embargo, al usar el PIB real ajustado pudimos observar mejores valores respecto p-value. Por esta razón decidimos trabajar con el PIB real con ajuste estacional con el propósito de no tener dudas respecto al rechazo de la hipótesis nula ya que los valores</w:t>
       </w:r>
       <w:r>
         <w:rPr>
@@ -3464,13 +3420,7 @@
         <w:t>PIB</w:t>
       </w:r>
       <w:r>
-        <w:t xml:space="preserve"> real eliminando el componente estacional y se volvió a sacar el resultado de </w:t>
-      </w:r>
-      <w:r>
-        <w:t>las diferentes pruebas</w:t>
-      </w:r>
-      <w:r>
-        <w:t xml:space="preserve">, dando como resultado que la serie es </w:t>
+        <w:t xml:space="preserve"> real eliminando el componente estacional y se volvió a sacar el resultado de las diferentes pruebas, dando como resultado que la serie es </w:t>
       </w:r>
       <w:r>
         <w:rPr>
@@ -3834,6 +3784,36 @@
       <w:r>
         <w:t xml:space="preserve"> también se ha utilizado en la predicción de series de tiempo, como en el caso del índice S&amp;P 500. En este enfoque, se busca a los vecinos más cercanos utilizando una única variable para llevar a cabo la predicción.</w:t>
       </w:r>
+      <w:r>
+        <w:t xml:space="preserve"> Utilizamos distancia </w:t>
+      </w:r>
+      <w:r>
+        <w:t>E</w:t>
+      </w:r>
+      <w:r>
+        <w:t>uclidiana</w:t>
+      </w:r>
+      <w:r>
+        <w:t xml:space="preserve"> como se mencionó anteriormente. Los hiper</w:t>
+      </w:r>
+      <w:r>
+        <w:t>-</w:t>
+      </w:r>
+      <w:r>
+        <w:t xml:space="preserve">parámetros </w:t>
+      </w:r>
+      <w:proofErr w:type="gramStart"/>
+      <w:r>
+        <w:t>a</w:t>
+      </w:r>
+      <w:proofErr w:type="gramEnd"/>
+      <w:r>
+        <w:t xml:space="preserve"> tener en cuenta en los </w:t>
+      </w:r>
+      <w:r>
+        <w:lastRenderedPageBreak/>
+        <w:t>modelos de KNN fue el vecino (k) más cercano y la distribución de los pesos por distancia inversa en donde los vecinos más cercanos tienen un mayor peso.</w:t>
+      </w:r>
     </w:p>
     <w:p>
       <w:pPr>
@@ -3842,11 +3822,7 @@
         <w:jc w:val="both"/>
       </w:pPr>
       <w:r>
-        <w:t xml:space="preserve">El modelo ARIMA, por su parte, constituye un método estadístico ampliamente reconocido y aplicado en el análisis y la predicción de series de tiempo. Ha demostrado ser efectivo en </w:t>
-      </w:r>
-      <w:r>
-        <w:lastRenderedPageBreak/>
-        <w:t>diversos estudios, adaptándose a diferentes combinaciones de términos autorregresivos, diferencias y medias móviles.</w:t>
+        <w:t>El modelo ARIMA, por su parte, constituye un método estadístico ampliamente reconocido y aplicado en el análisis y la predicción de series de tiempo. Ha demostrado ser efectivo en diversos estudios, adaptándose a diferentes combinaciones de términos autorregresivos, diferencias y medias móviles.</w:t>
       </w:r>
     </w:p>
     <w:p>
@@ -3914,15 +3890,41 @@
         <w:spacing w:before="240" w:after="240" w:line="480" w:lineRule="auto"/>
         <w:ind w:left="360" w:firstLine="0"/>
         <w:jc w:val="both"/>
-      </w:pPr>
-      <w:r>
-        <w:t xml:space="preserve">En el caso del KNN multivariado, se llevaron a cabo múltiples validaciones cruzadas con el fin de determinar el valor óptimo de K. Los resultados revelaron que diferentes escenarios presentaban preferencias distintas en cuanto a la elección de K. Para algunos escenarios, se obtuvieron mejores resultados con K=2, mientras que en otros casos se encontró que K=7 o K=11 eran las opciones más adecuadas. A pesar de estas variaciones, en términos generales, el escenario 1 del KNN multivariado con K=2 demostró tener el menor error cuadrático medio (MSE=0.003958), seguido muy de cerca por el escenario 6, que consideraba todas las variables y también utilizaba K=2, obteniendo un MSE de 0.00403. Estos hallazgos son altamente alentadores, ya que tanto el KNN </w:t>
-      </w:r>
-      <w:r>
-        <w:t>univariado</w:t>
-      </w:r>
-      <w:r>
-        <w:t xml:space="preserve"> como el multivariado exhibieron las mejores métricas de desempeño con K=2.</w:t>
+        <w:rPr>
+          <w:u w:val="single"/>
+        </w:rPr>
+      </w:pPr>
+      <w:r>
+        <w:t xml:space="preserve">En el caso del KNN multivariado, se llevaron a cabo múltiples validaciones cruzadas con el fin de determinar el valor óptimo de K. Los resultados revelaron que diferentes escenarios presentaban preferencias distintas en cuanto a la elección de K. Para algunos escenarios, se obtuvieron mejores resultados con K=2, mientras que en otros casos se encontró que K=7 o K=11 eran las opciones más adecuadas. </w:t>
+      </w:r>
+      <w:r>
+        <w:t>Dichos cálculos de este hiper</w:t>
+      </w:r>
+      <w:r>
+        <w:t>-</w:t>
+      </w:r>
+      <w:r>
+        <w:t xml:space="preserve">parámetro se ejecutaron cambiando el número de divisiones del dataset. Se obtuvieron </w:t>
+      </w:r>
+      <w:r>
+        <w:lastRenderedPageBreak/>
+        <w:t xml:space="preserve">dichos valores de K para los diferentes escenarios al dividir </w:t>
+      </w:r>
+      <w:r>
+        <w:t xml:space="preserve">el dataset </w:t>
+      </w:r>
+      <w:r>
+        <w:t xml:space="preserve">(parámetro </w:t>
+      </w:r>
+      <w:r>
+        <w:rPr>
+          <w:i/>
+          <w:iCs/>
+        </w:rPr>
+        <w:t>Cross Validation</w:t>
+      </w:r>
+      <w:r>
+        <w:t>) en 5, 7 y 10 obteniendo el mismo valor K.</w:t>
       </w:r>
     </w:p>
     <w:p>
@@ -3932,8 +3934,13 @@
         <w:jc w:val="both"/>
       </w:pPr>
       <w:r>
-        <w:lastRenderedPageBreak/>
-        <w:t>Es igualmente significativo resaltar que el KNN multivariado logró superar por una mínima diferencia a la mejor regresión lineal obtenida. En el escenario 4, mediante la aplicación de la técnica de regularización Ridge, se alcanzó un MSE de 0.003962.</w:t>
+        <w:t xml:space="preserve">A pesar de estas variaciones, en términos generales, el escenario 1 del KNN multivariado con K=2 demostró tener el menor error cuadrático medio (MSE=0.003958), seguido muy de cerca por el escenario 6, que consideraba todas las variables y también utilizaba K=2, obteniendo un MSE de 0.00403. Estos hallazgos son altamente alentadores, ya que tanto el KNN </w:t>
+      </w:r>
+      <w:r>
+        <w:t>univariado</w:t>
+      </w:r>
+      <w:r>
+        <w:t xml:space="preserve"> como el multivariado exhibieron las mejores métricas de desempeño con K=2.</w:t>
       </w:r>
     </w:p>
     <w:p>
@@ -3941,20 +3948,60 @@
         <w:spacing w:before="240" w:after="240" w:line="480" w:lineRule="auto"/>
         <w:ind w:left="360" w:firstLine="0"/>
         <w:jc w:val="both"/>
-        <w:rPr>
-          <w:b/>
-        </w:rPr>
+      </w:pPr>
+      <w:r>
+        <w:t>Es igualmente significativo resaltar que el KNN multivariado logró superar por una mínima diferencia a la mejor regresión lineal obtenida. En el escenario 4, mediante la aplicación de la técnica de regularización Ridge, se alcanzó un MSE de 0.003962.</w:t>
+      </w:r>
+      <w:r>
+        <w:t xml:space="preserve"> </w:t>
+      </w:r>
+      <w:r>
+        <w:t>Es importante mencionar que para cada escenario de las regresiones lineales se estimó como mejor modelo (lineal, Ridge y Lasso) a la mejor regresión en términos de las métricas MAPE, MSE (de los datos de prueba) y R</w:t>
+      </w:r>
+      <w:r>
+        <w:rPr>
+          <w:vertAlign w:val="superscript"/>
+        </w:rPr>
+        <w:t>2</w:t>
+      </w:r>
+      <w:r>
+        <w:t>. Esto cumpliendo el marco teórico del equilibrio entre estas métricas de sesgo y variabilidad para determinar el mejor modelo en una regresión lineal.</w:t>
+      </w:r>
+    </w:p>
+    <w:p>
+      <w:pPr>
+        <w:spacing w:before="240" w:after="240" w:line="480" w:lineRule="auto"/>
+        <w:ind w:left="360" w:firstLine="0"/>
+        <w:jc w:val="both"/>
       </w:pPr>
       <w:r>
         <w:t>Estos resultados enfatizan la efectividad y el potencial del enfoque del KNN multivariado en el ámbito de la predicción de series de tiempo, superando a otros modelos como la regresión lineal. La elección del valor K=2 como la opción más favorable resalta la importancia de considerar la proximidad de los vecinos en el proceso de predicción, revelando un patrón consistente en cuanto a la relevancia de esta configuración en el contexto de los modelos KNN.</w:t>
       </w:r>
-    </w:p>
-    <w:p>
-      <w:pPr>
-        <w:ind w:left="2160" w:firstLine="0"/>
-        <w:rPr>
-          <w:b/>
-        </w:rPr>
+      <w:r>
+        <w:t xml:space="preserve"> </w:t>
+      </w:r>
+      <w:r>
+        <w:t xml:space="preserve">El KNN se comporta como un regresor inteligente, en el qua a partir de distancias </w:t>
+      </w:r>
+      <w:r>
+        <w:t>E</w:t>
+      </w:r>
+      <w:r>
+        <w:t>uclidianas</w:t>
+      </w:r>
+      <w:r>
+        <w:t xml:space="preserve"> más cercanas entre los predictores, corrige y establece </w:t>
+      </w:r>
+      <w:r>
+        <w:lastRenderedPageBreak/>
+        <w:t>mínimos óptimos para la variable objetivo. Cabe recalcar que las métricas utilizadas para cada escenario en KNN multivariado fueron MSE y MAE.</w:t>
+      </w:r>
+    </w:p>
+    <w:p>
+      <w:pPr>
+        <w:spacing w:before="240" w:after="240" w:line="480" w:lineRule="auto"/>
+        <w:ind w:left="360" w:firstLine="0"/>
+        <w:jc w:val="both"/>
       </w:pPr>
     </w:p>
     <w:p>
@@ -4021,7 +4068,79 @@
         <w:t>evaluó</w:t>
       </w:r>
       <w:r>
-        <w:t xml:space="preserve"> un conjunto de 6 escenarios los cuales son: curva Yield, variables macroeconómicas y curva Yield, variables macroeconómicas, variables proxies, variables macroeconómicas y proxies, una combinación de todas las anteriores. Para poder determinar el modelo cuya predicción sea la más cercana a la real se </w:t>
+        <w:t xml:space="preserve"> un conjunto de 6 escenarios los cuales son: curva Yield, variables macroeconómicas y curva Yield, variables macroeconómicas, variables proxies, variables macroeconómicas y proxies, una combinación de todas las anteriores. </w:t>
+      </w:r>
+      <w:r>
+        <w:t xml:space="preserve">Dicha metodología obedece y es coherente con las metodologías </w:t>
+      </w:r>
+      <w:r>
+        <w:rPr>
+          <w:i/>
+          <w:iCs/>
+        </w:rPr>
+        <w:t xml:space="preserve">backward </w:t>
+      </w:r>
+      <w:r>
+        <w:t xml:space="preserve">y </w:t>
+      </w:r>
+      <w:r>
+        <w:rPr>
+          <w:i/>
+          <w:iCs/>
+        </w:rPr>
+        <w:t xml:space="preserve">forward-step wise selection </w:t>
+      </w:r>
+      <w:r>
+        <w:t xml:space="preserve">de la ingeniería de características, paso muy importante a la hora de utilizar las diferentes técnicas y algoritmos de </w:t>
+      </w:r>
+      <w:r>
+        <w:rPr>
+          <w:i/>
+          <w:iCs/>
+        </w:rPr>
+        <w:t>machine learning</w:t>
+      </w:r>
+      <w:r>
+        <w:t xml:space="preserve">, ya que como podemos observar el escenario 6 contiene todas las variables y los demás escenarios contienen menos variables en una mezcla de estos que son coherentes con los conceptos financieros ya expuestos. </w:t>
+      </w:r>
+      <w:r>
+        <w:t>Además,</w:t>
+      </w:r>
+      <w:r>
+        <w:t xml:space="preserve"> es de suma importancia mencionar que para </w:t>
+      </w:r>
+      <w:r>
+        <w:rPr>
+          <w:b/>
+          <w:bCs/>
+        </w:rPr>
+        <w:t>todos</w:t>
+      </w:r>
+      <w:r>
+        <w:t xml:space="preserve"> los modelos el </w:t>
+      </w:r>
+      <w:r>
+        <w:rPr>
+          <w:i/>
+          <w:iCs/>
+        </w:rPr>
+        <w:t>dataset</w:t>
+      </w:r>
+      <w:r>
+        <w:t xml:space="preserve"> fue divido en un 80% en datos de entrenamiento y un 20% en datos de prueba, </w:t>
+      </w:r>
+      <w:r>
+        <w:rPr>
+          <w:i/>
+          <w:iCs/>
+        </w:rPr>
+        <w:t>i.e</w:t>
+      </w:r>
+      <w:r>
+        <w:t xml:space="preserve">, datos que el modelo entrenado no mira para luego comparar dichos datos con las predicciones con el modelo. </w:t>
+      </w:r>
+      <w:r>
+        <w:t xml:space="preserve">Para poder determinar el modelo cuya predicción sea la más cercana a la real se </w:t>
       </w:r>
       <w:r>
         <w:t>decidió</w:t>
@@ -4033,12 +4152,19 @@
         <w:t>métrica</w:t>
       </w:r>
       <w:r>
-        <w:t xml:space="preserve"> del Error Cuadrático Medio (MSE), al igual que se usa en el trabajo de Maccarrone et al. (2021). El MSE es ampliamente utilizado y su principal objetivo es medir el promedio de los errores al cuadrado, donde los errores </w:t>
+        <w:t xml:space="preserve"> del Error Cuadrático Medio (MSE), al igual que se usa en el trabajo de Maccarrone et al. (2021). El MSE es </w:t>
       </w:r>
       <w:r>
         <w:lastRenderedPageBreak/>
-        <w:t xml:space="preserve">al cuadrado se calculan como la diferencia entre el valor estimado y el valor verdadero, todo elevado al cuadrado. </w:t>
-      </w:r>
+        <w:t xml:space="preserve">ampliamente utilizado y su principal objetivo es medir el promedio de los errores al cuadrado, donde los errores al cuadrado se calculan como la diferencia entre el valor estimado y el valor verdadero, todo elevado al cuadrado. </w:t>
+      </w:r>
+    </w:p>
+    <w:p>
+      <w:pPr>
+        <w:spacing w:after="240" w:line="480" w:lineRule="auto"/>
+        <w:ind w:left="360" w:firstLine="0"/>
+        <w:jc w:val="both"/>
+      </w:pPr>
     </w:p>
     <w:p>
       <w:pPr>
@@ -4271,7 +4397,11 @@
         <w:jc w:val="both"/>
       </w:pPr>
       <w:r>
-        <w:t>De la tabla 1 se observa primero como al usar modelos multivariados el modelo con menor error cuadrático medio es el ARIMAX cuando se usa el escenario 5 con un MSE de 0.00381, después de este se encuentran los modelos de ARX con escenario 5 y 6, la regresión Ridge e</w:t>
+        <w:t xml:space="preserve">De la tabla 1 se observa primero como al usar modelos multivariados el modelo con menor error cuadrático medio es el ARIMAX cuando se usa el escenario 5 con un MSE de 0.00381, después de este se encuentran los modelos de ARX con escenario 5 y 6, la </w:t>
+      </w:r>
+      <w:r>
+        <w:lastRenderedPageBreak/>
+        <w:t>regresión Ridge e</w:t>
       </w:r>
       <w:r>
         <w:t>n</w:t>
@@ -4286,11 +4416,7 @@
         <w:t xml:space="preserve">todos estos modelos </w:t>
       </w:r>
       <w:r>
-        <w:t xml:space="preserve">en estos </w:t>
-      </w:r>
-      <w:r>
-        <w:lastRenderedPageBreak/>
-        <w:t xml:space="preserve">escenarios </w:t>
+        <w:t xml:space="preserve">en estos escenarios </w:t>
       </w:r>
       <w:r>
         <w:t>tienen un rango de valores muy cercanos. Es importante destacar como en los modelos ARX, Ridge y ARIMAX destacan sobre todo los escenarios 5 y 6 mientras en el KNN el 1. También se observa como los peores resultados los obtuvo el ajuste polinomial en todos los escenarios.</w:t>
@@ -4407,7 +4533,25 @@
           <w:sz w:val="20"/>
           <w:szCs w:val="20"/>
         </w:rPr>
-        <w:t>Gráfica 8. Predicción del modelo ARIMAX en el escenario 5.</w:t>
+        <w:t xml:space="preserve">Gráfica </w:t>
+      </w:r>
+      <w:r>
+        <w:rPr>
+          <w:i/>
+          <w:iCs/>
+          <w:sz w:val="20"/>
+          <w:szCs w:val="20"/>
+        </w:rPr>
+        <w:t>10</w:t>
+      </w:r>
+      <w:r>
+        <w:rPr>
+          <w:i/>
+          <w:iCs/>
+          <w:sz w:val="20"/>
+          <w:szCs w:val="20"/>
+        </w:rPr>
+        <w:t>. Predicción del modelo ARIMAX en el escenario 5.</w:t>
       </w:r>
     </w:p>
     <w:p>
@@ -4424,24 +4568,167 @@
         <w:jc w:val="both"/>
       </w:pPr>
       <w:r>
+        <w:t xml:space="preserve">En la gráfica </w:t>
+      </w:r>
+      <w:r>
+        <w:t>11</w:t>
+      </w:r>
+      <w:r>
+        <w:t xml:space="preserve"> se puede observar los resultados para el KNN multivariado con k=2 con los datos de entrenamiento en color verde, los de prueba en color azul y las predicciones en color rojo.</w:t>
+      </w:r>
+    </w:p>
+    <w:p>
+      <w:pPr>
+        <w:spacing w:line="480" w:lineRule="auto"/>
+        <w:ind w:left="0" w:firstLine="0"/>
+        <w:jc w:val="both"/>
+      </w:pPr>
+      <w:r>
+        <w:rPr>
+          <w:noProof/>
+        </w:rPr>
+        <w:lastRenderedPageBreak/>
+        <w:drawing>
+          <wp:anchor distT="0" distB="0" distL="114300" distR="114300" simplePos="0" relativeHeight="251680768" behindDoc="0" locked="0" layoutInCell="1" allowOverlap="1" wp14:anchorId="2E7883EA" wp14:editId="1840B447">
+            <wp:simplePos x="0" y="0"/>
+            <wp:positionH relativeFrom="margin">
+              <wp:align>center</wp:align>
+            </wp:positionH>
+            <wp:positionV relativeFrom="paragraph">
+              <wp:posOffset>0</wp:posOffset>
+            </wp:positionV>
+            <wp:extent cx="5400675" cy="3350823"/>
+            <wp:effectExtent l="0" t="0" r="0" b="2540"/>
+            <wp:wrapTopAndBottom/>
+            <wp:docPr id="13" name="Picture 13"/>
+            <wp:cNvGraphicFramePr>
+              <a:graphicFrameLocks xmlns:a="http://schemas.openxmlformats.org/drawingml/2006/main" noChangeAspect="1"/>
+            </wp:cNvGraphicFramePr>
+            <a:graphic xmlns:a="http://schemas.openxmlformats.org/drawingml/2006/main">
+              <a:graphicData uri="http://schemas.openxmlformats.org/drawingml/2006/picture">
+                <pic:pic xmlns:pic="http://schemas.openxmlformats.org/drawingml/2006/picture">
+                  <pic:nvPicPr>
+                    <pic:cNvPr id="0" name="Picture 1"/>
+                    <pic:cNvPicPr>
+                      <a:picLocks noChangeAspect="1" noChangeArrowheads="1"/>
+                    </pic:cNvPicPr>
+                  </pic:nvPicPr>
+                  <pic:blipFill>
+                    <a:blip r:embed="rId19">
+                      <a:extLst>
+                        <a:ext uri="{28A0092B-C50C-407E-A947-70E740481C1C}">
+                          <a14:useLocalDpi xmlns:a14="http://schemas.microsoft.com/office/drawing/2010/main" val="0"/>
+                        </a:ext>
+                      </a:extLst>
+                    </a:blip>
+                    <a:srcRect/>
+                    <a:stretch>
+                      <a:fillRect/>
+                    </a:stretch>
+                  </pic:blipFill>
+                  <pic:spPr bwMode="auto">
+                    <a:xfrm>
+                      <a:off x="0" y="0"/>
+                      <a:ext cx="5400675" cy="3350823"/>
+                    </a:xfrm>
+                    <a:prstGeom prst="rect">
+                      <a:avLst/>
+                    </a:prstGeom>
+                    <a:noFill/>
+                    <a:ln>
+                      <a:noFill/>
+                    </a:ln>
+                  </pic:spPr>
+                </pic:pic>
+              </a:graphicData>
+            </a:graphic>
+          </wp:anchor>
+        </w:drawing>
+      </w:r>
+    </w:p>
+    <w:p>
+      <w:pPr>
+        <w:spacing w:line="480" w:lineRule="auto"/>
+        <w:ind w:left="0" w:firstLine="0"/>
+        <w:jc w:val="both"/>
+      </w:pPr>
+      <w:r>
         <w:tab/>
       </w:r>
-    </w:p>
-    <w:p>
-      <w:pPr>
-        <w:spacing w:line="480" w:lineRule="auto"/>
-        <w:ind w:left="0" w:firstLine="0"/>
-        <w:jc w:val="both"/>
-      </w:pPr>
-    </w:p>
-    <w:p>
-      <w:pPr>
-        <w:spacing w:line="480" w:lineRule="auto"/>
-        <w:ind w:left="0" w:firstLine="0"/>
-        <w:jc w:val="both"/>
-      </w:pPr>
-      <w:r>
-        <w:tab/>
+      <w:r>
+        <w:t xml:space="preserve">            </w:t>
+      </w:r>
+      <w:r>
+        <w:rPr>
+          <w:i/>
+          <w:iCs/>
+          <w:sz w:val="20"/>
+          <w:szCs w:val="20"/>
+        </w:rPr>
+        <w:t xml:space="preserve">Gráfica </w:t>
+      </w:r>
+      <w:r>
+        <w:rPr>
+          <w:i/>
+          <w:iCs/>
+          <w:sz w:val="20"/>
+          <w:szCs w:val="20"/>
+        </w:rPr>
+        <w:t>11</w:t>
+      </w:r>
+      <w:r>
+        <w:rPr>
+          <w:i/>
+          <w:iCs/>
+          <w:sz w:val="20"/>
+          <w:szCs w:val="20"/>
+        </w:rPr>
+        <w:t xml:space="preserve">. Predicción del modelo </w:t>
+      </w:r>
+      <w:r>
+        <w:rPr>
+          <w:i/>
+          <w:iCs/>
+          <w:sz w:val="20"/>
+          <w:szCs w:val="20"/>
+        </w:rPr>
+        <w:t>KNN</w:t>
+      </w:r>
+      <w:r>
+        <w:rPr>
+          <w:i/>
+          <w:iCs/>
+          <w:sz w:val="20"/>
+          <w:szCs w:val="20"/>
+        </w:rPr>
+        <w:t xml:space="preserve"> </w:t>
+      </w:r>
+      <w:r>
+        <w:rPr>
+          <w:i/>
+          <w:iCs/>
+          <w:sz w:val="20"/>
+          <w:szCs w:val="20"/>
+        </w:rPr>
+        <w:t xml:space="preserve">multivariado </w:t>
+      </w:r>
+      <w:r>
+        <w:rPr>
+          <w:i/>
+          <w:iCs/>
+          <w:sz w:val="20"/>
+          <w:szCs w:val="20"/>
+        </w:rPr>
+        <w:t xml:space="preserve">en el escenario </w:t>
+      </w:r>
+      <w:r>
+        <w:rPr>
+          <w:i/>
+          <w:iCs/>
+          <w:sz w:val="20"/>
+          <w:szCs w:val="20"/>
+        </w:rPr>
+        <w:t>1 con K=2.</w:t>
       </w:r>
     </w:p>
     <w:p>
@@ -4457,7 +4744,6 @@
       <w:bookmarkStart w:id="6" w:name="_ethcxbb92z00" w:colFirst="0" w:colLast="0"/>
       <w:bookmarkEnd w:id="6"/>
       <w:r>
-        <w:lastRenderedPageBreak/>
         <w:t>Conclusiones generales del Proyecto.</w:t>
       </w:r>
     </w:p>
@@ -4515,6 +4801,7 @@
         <w:jc w:val="both"/>
       </w:pPr>
       <w:r>
+        <w:lastRenderedPageBreak/>
         <w:t xml:space="preserve">En cuanto a la métrica de evaluación, se utilizó el Error Cuadrático Medio (MSE), </w:t>
       </w:r>
       <w:r>
@@ -4534,11 +4821,7 @@
         </w:rPr>
       </w:pPr>
       <w:r>
-        <w:t xml:space="preserve">En conjunto, estos hallazgos y conclusiones respaldan la relevancia y efectividad del enfoque KNN univariado en la predicción de series de tiempo, así como la consistencia de los resultados obtenidos en diferentes contextos. Los resultados del MSE refuerzan la confiabilidad y precisión de las predicciones realizadas. Estos hallazgos contribuyen al avance del </w:t>
-      </w:r>
-      <w:r>
-        <w:lastRenderedPageBreak/>
-        <w:t>conocimiento en el campo del análisis de series de tiempo y ofrecen perspectivas valiosas para futuras investigaciones y aplicaciones prácticas en diversos ámbitos.</w:t>
+        <w:t>En conjunto, estos hallazgos y conclusiones respaldan la relevancia y efectividad del enfoque KNN univariado en la predicción de series de tiempo, así como la consistencia de los resultados obtenidos en diferentes contextos. Los resultados del MSE refuerzan la confiabilidad y precisión de las predicciones realizadas. Estos hallazgos contribuyen al avance del conocimiento en el campo del análisis de series de tiempo y ofrecen perspectivas valiosas para futuras investigaciones y aplicaciones prácticas en diversos ámbitos.</w:t>
       </w:r>
     </w:p>
     <w:p>
@@ -4611,90 +4894,6 @@
     </w:p>
     <w:p>
       <w:pPr>
-        <w:spacing w:before="240" w:after="240"/>
-        <w:ind w:left="1440" w:firstLine="0"/>
-        <w:jc w:val="both"/>
-      </w:pPr>
-    </w:p>
-    <w:p>
-      <w:pPr>
-        <w:spacing w:before="240" w:after="240"/>
-        <w:ind w:left="1440" w:firstLine="0"/>
-        <w:jc w:val="both"/>
-      </w:pPr>
-    </w:p>
-    <w:p>
-      <w:pPr>
-        <w:spacing w:before="240" w:after="240"/>
-        <w:ind w:left="1440" w:firstLine="0"/>
-        <w:jc w:val="both"/>
-      </w:pPr>
-    </w:p>
-    <w:p>
-      <w:pPr>
-        <w:spacing w:before="240" w:after="240"/>
-        <w:ind w:left="1440" w:firstLine="0"/>
-        <w:jc w:val="both"/>
-      </w:pPr>
-    </w:p>
-    <w:p>
-      <w:pPr>
-        <w:spacing w:before="240" w:after="240"/>
-        <w:ind w:left="1440" w:firstLine="0"/>
-        <w:jc w:val="both"/>
-      </w:pPr>
-    </w:p>
-    <w:p>
-      <w:pPr>
-        <w:spacing w:before="240" w:after="240"/>
-        <w:ind w:left="1440" w:firstLine="0"/>
-        <w:jc w:val="both"/>
-      </w:pPr>
-    </w:p>
-    <w:p>
-      <w:pPr>
-        <w:spacing w:before="240" w:after="240"/>
-        <w:ind w:left="1440" w:firstLine="0"/>
-        <w:jc w:val="both"/>
-      </w:pPr>
-    </w:p>
-    <w:p>
-      <w:pPr>
-        <w:spacing w:before="240" w:after="240"/>
-        <w:ind w:left="1440" w:firstLine="0"/>
-        <w:jc w:val="both"/>
-      </w:pPr>
-    </w:p>
-    <w:p>
-      <w:pPr>
-        <w:spacing w:before="240" w:after="240"/>
-        <w:ind w:left="1440" w:firstLine="0"/>
-        <w:jc w:val="both"/>
-      </w:pPr>
-    </w:p>
-    <w:p>
-      <w:pPr>
-        <w:spacing w:before="240" w:after="240"/>
-        <w:ind w:left="1440" w:firstLine="0"/>
-        <w:jc w:val="both"/>
-      </w:pPr>
-    </w:p>
-    <w:p>
-      <w:pPr>
-        <w:spacing w:before="240" w:after="240"/>
-        <w:ind w:left="1440" w:firstLine="0"/>
-        <w:jc w:val="both"/>
-      </w:pPr>
-    </w:p>
-    <w:p>
-      <w:pPr>
-        <w:spacing w:before="240" w:after="240"/>
-        <w:ind w:left="1440" w:firstLine="0"/>
-        <w:jc w:val="both"/>
-      </w:pPr>
-    </w:p>
-    <w:p>
-      <w:pPr>
         <w:pStyle w:val="Ttulo1"/>
         <w:ind w:left="0" w:firstLine="0"/>
         <w:rPr>
@@ -4703,15 +4902,21 @@
       </w:pPr>
       <w:bookmarkStart w:id="7" w:name="_qw6rd74ebmrx" w:colFirst="0" w:colLast="0"/>
       <w:bookmarkEnd w:id="7"/>
-      <w:proofErr w:type="spellStart"/>
-      <w:r>
+    </w:p>
+    <w:p>
+      <w:pPr>
+        <w:pStyle w:val="Ttulo1"/>
+        <w:ind w:left="0" w:firstLine="0"/>
         <w:rPr>
           <w:lang w:val="en-US"/>
         </w:rPr>
-        <w:lastRenderedPageBreak/>
-        <w:t>Referencias</w:t>
-      </w:r>
-      <w:proofErr w:type="spellEnd"/>
+      </w:pPr>
+      <w:r>
+        <w:rPr>
+          <w:lang w:val="es-CO"/>
+        </w:rPr>
+        <w:t>Bibliografía</w:t>
+      </w:r>
       <w:r>
         <w:rPr>
           <w:lang w:val="en-US"/>
@@ -4737,19 +4942,11 @@
           <w:lang w:val="en-US"/>
         </w:rPr>
       </w:pPr>
-      <w:proofErr w:type="spellStart"/>
       <w:r>
         <w:rPr>
           <w:lang w:val="en-US"/>
         </w:rPr>
-        <w:t>Arunraj</w:t>
-      </w:r>
-      <w:proofErr w:type="spellEnd"/>
-      <w:r>
-        <w:rPr>
-          <w:lang w:val="en-US"/>
-        </w:rPr>
-        <w:t>, N.S., Ahrens, D., Fernandes, M. (2016) Application of SARIMAX Model to Forecast Daily Sales in Food Retail Industry. Int. J. Operat. Res. Inf. Syst. 7, 2 (April 2016), 1–21. https://doi.org/10.4018/IJORIS.2016040101</w:t>
+        <w:t>Arunraj, N.S., Ahrens, D., Fernandes, M. (2016) Application of SARIMAX Model to Forecast Daily Sales in Food Retail Industry. Int. J. Operat. Res. Inf. Syst. 7, 2 (April 2016), 1–21. https://doi.org/10.4018/IJORIS.2016040101</w:t>
       </w:r>
     </w:p>
     <w:p>
@@ -5097,13 +5294,27 @@
         <w:rPr>
           <w:lang w:val="en-US"/>
         </w:rPr>
-        <w:t xml:space="preserve">Tajmouati, S., Wahbi, B., Bedoui, A., Abarda, A., Dakkon M. (2021) Applying k-nearest neighbors to time series forecasting: two new </w:t>
-      </w:r>
+        <w:t xml:space="preserve">Tajmouati, S., Wahbi, B., Bedoui, A., Abarda, A., Dakkon M. (2021) Applying k-nearest neighbors to time series forecasting: two </w:t>
+      </w:r>
+      <w:proofErr w:type="gramStart"/>
       <w:r>
         <w:rPr>
           <w:lang w:val="en-US"/>
         </w:rPr>
-        <w:t>approaches.</w:t>
+        <w:t xml:space="preserve">new </w:t>
+      </w:r>
+      <w:r>
+        <w:rPr>
+          <w:lang w:val="en-US"/>
+        </w:rPr>
+        <w:t>approaches</w:t>
+      </w:r>
+      <w:proofErr w:type="gramEnd"/>
+      <w:r>
+        <w:rPr>
+          <w:lang w:val="en-US"/>
+        </w:rPr>
+        <w:t>.</w:t>
       </w:r>
     </w:p>
     <w:p>

</xml_diff>